<commit_message>
work-project: Launchpad CLI + electron app
</commit_message>
<xml_diff>
--- a/resume.docx
+++ b/resume.docx
@@ -7,7 +7,15 @@
         <w:pStyle w:val="ContactInfo"/>
       </w:pPr>
       <w:r>
-        <w:t>40 N Kingshighway Blvd Apt 13B</w:t>
+        <w:t xml:space="preserve">40 N </w:t>
+      </w:r>
+      <w:proofErr w:type="spellStart"/>
+      <w:r>
+        <w:t>Kingshighway</w:t>
+      </w:r>
+      <w:proofErr w:type="spellEnd"/>
+      <w:r>
+        <w:t xml:space="preserve"> Blvd Apt 13B</w:t>
       </w:r>
     </w:p>
     <w:p>
@@ -29,8 +37,13 @@
         <w:t xml:space="preserve"> | </w:t>
       </w:r>
       <w:r>
-        <w:t>github.com/hlfshell</w:t>
+        <w:t>github.com/</w:t>
       </w:r>
+      <w:proofErr w:type="spellStart"/>
+      <w:r>
+        <w:t>hlfshell</w:t>
+      </w:r>
+      <w:proofErr w:type="spellEnd"/>
     </w:p>
     <w:p>
       <w:pPr>
@@ -164,8 +177,6 @@
             <w:r>
               <w:t>To expand career from web and application development to focus more on robotics, deep learning, and developing innovative technology. Seeking employment that will expand my skills and challenge me regularly.</w:t>
             </w:r>
-            <w:bookmarkStart w:id="0" w:name="_GoBack"/>
-            <w:bookmarkEnd w:id="0"/>
           </w:p>
         </w:tc>
       </w:tr>
@@ -243,8 +254,21 @@
                       </w:numPr>
                     </w:pPr>
                     <w:r>
-                      <w:t>While the course covered Keras, the majority of the work is done in Tensorflow</w:t>
-                    </w:r>
+                      <w:t xml:space="preserve">While the course covered </w:t>
+                    </w:r>
+                    <w:proofErr w:type="spellStart"/>
+                    <w:r>
+                      <w:t>Keras</w:t>
+                    </w:r>
+                    <w:proofErr w:type="spellEnd"/>
+                    <w:r>
+                      <w:t xml:space="preserve">, the majority of the work is done in </w:t>
+                    </w:r>
+                    <w:proofErr w:type="spellStart"/>
+                    <w:r>
+                      <w:t>Tensorflow</w:t>
+                    </w:r>
+                    <w:proofErr w:type="spellEnd"/>
                   </w:p>
                   <w:p>
                     <w:pPr>
@@ -353,12 +377,14 @@
                     <w:r>
                       <w:t xml:space="preserve">Created Generative Adversarial Networks for generating fake faces via the </w:t>
                     </w:r>
+                    <w:proofErr w:type="spellStart"/>
                     <w:r>
                       <w:rPr>
                         <w:i/>
                       </w:rPr>
                       <w:t>CelebA</w:t>
                     </w:r>
+                    <w:proofErr w:type="spellEnd"/>
                     <w:r>
                       <w:t xml:space="preserve"> dataset, and studied how to use them for semi-supervised learning for smaller datasets</w:t>
                     </w:r>
@@ -384,7 +410,15 @@
                       </w:numPr>
                     </w:pPr>
                     <w:r>
-                      <w:t>Used reinforcement learning to teach a virtual drone in the OpenAI gym to fly</w:t>
+                      <w:t xml:space="preserve">Used reinforcement learning to teach a virtual drone in the </w:t>
+                    </w:r>
+                    <w:proofErr w:type="spellStart"/>
+                    <w:r>
+                      <w:t>OpenAI</w:t>
+                    </w:r>
+                    <w:proofErr w:type="spellEnd"/>
+                    <w:r>
+                      <w:t xml:space="preserve"> gym to fly</w:t>
                     </w:r>
                   </w:p>
                 </w:sdtContent>
@@ -463,7 +497,23 @@
                       </w:numPr>
                     </w:pPr>
                     <w:r>
-                      <w:t xml:space="preserve">Introduced to convolutional neural networks, Tensorflow, and Keras to create traffic sign classifiers | </w:t>
+                      <w:t xml:space="preserve">Introduced to convolutional neural networks, </w:t>
+                    </w:r>
+                    <w:proofErr w:type="spellStart"/>
+                    <w:r>
+                      <w:t>Tensorflow</w:t>
+                    </w:r>
+                    <w:proofErr w:type="spellEnd"/>
+                    <w:r>
+                      <w:t xml:space="preserve">, and </w:t>
+                    </w:r>
+                    <w:proofErr w:type="spellStart"/>
+                    <w:r>
+                      <w:t>Keras</w:t>
+                    </w:r>
+                    <w:proofErr w:type="spellEnd"/>
+                    <w:r>
+                      <w:t xml:space="preserve"> to create traffic sign classifiers | </w:t>
                     </w:r>
                     <w:hyperlink r:id="rId14" w:history="1">
                       <w:r>
@@ -511,7 +561,15 @@
                       </w:numPr>
                     </w:pPr>
                     <w:r>
-                      <w:t xml:space="preserve">Created a vehicle detection pipeline solely using standard computer vision techniques (Histogram of Gradients, color space exploration, machine learning classifiers, etc) and then explored how to apply deep learning techniques to improve it (such as </w:t>
+                      <w:t xml:space="preserve">Created a vehicle detection pipeline solely using standard computer vision techniques (Histogram of Gradients, color space exploration, machine learning classifiers, </w:t>
+                    </w:r>
+                    <w:proofErr w:type="spellStart"/>
+                    <w:r>
+                      <w:t>etc</w:t>
+                    </w:r>
+                    <w:proofErr w:type="spellEnd"/>
+                    <w:r>
+                      <w:t xml:space="preserve">) and then explored how to apply deep learning techniques to improve it (such as </w:t>
                     </w:r>
                     <w:r>
                       <w:rPr>
@@ -734,7 +792,15 @@
                       </w:numPr>
                     </w:pPr>
                     <w:r>
-                      <w:t>As Research and Development Lead, looked into applying technologies such as BLE beacons, VR, AR, Computer Vision, and IoT to client oriented solutions</w:t>
+                      <w:t xml:space="preserve">As Research and Development Lead, looked into applying technologies such as BLE beacons, VR, AR, Computer Vision, and </w:t>
+                    </w:r>
+                    <w:proofErr w:type="spellStart"/>
+                    <w:r>
+                      <w:t>IoT</w:t>
+                    </w:r>
+                    <w:proofErr w:type="spellEnd"/>
+                    <w:r>
+                      <w:t xml:space="preserve"> to client oriented solutions</w:t>
                     </w:r>
                   </w:p>
                   <w:p>
@@ -758,7 +824,15 @@
                       </w:numPr>
                     </w:pPr>
                     <w:r>
-                      <w:t>a re-usable microservice based backend for quicker deployments and white-labeling of products (Core, described below)</w:t>
+                      <w:t xml:space="preserve">a re-usable </w:t>
+                    </w:r>
+                    <w:proofErr w:type="spellStart"/>
+                    <w:r>
+                      <w:t>microservice</w:t>
+                    </w:r>
+                    <w:proofErr w:type="spellEnd"/>
+                    <w:r>
+                      <w:t xml:space="preserve"> based backend for quicker deployments and white-labeling of products (Core, described below)</w:t>
                     </w:r>
                   </w:p>
                   <w:p>
@@ -776,7 +850,15 @@
                       <w:t xml:space="preserve">zoom-able </w:t>
                     </w:r>
                     <w:r>
-                      <w:t>half-mile selfie (GigaSnap, described below), video/gif selfie booths, small interactive games, and more</w:t>
+                      <w:t>half-mile selfie (</w:t>
+                    </w:r>
+                    <w:proofErr w:type="spellStart"/>
+                    <w:r>
+                      <w:t>GigaSnap</w:t>
+                    </w:r>
+                    <w:proofErr w:type="spellEnd"/>
+                    <w:r>
+                      <w:t>, described below), video/gif selfie booths, small interactive games, and more</w:t>
                     </w:r>
                   </w:p>
                   <w:p>
@@ -944,7 +1026,15 @@
                       </w:numPr>
                     </w:pPr>
                     <w:r>
-                      <w:t>Created Core with the goal of creating easy to use HTTP-based microservices for other developers at Fusion, speeding up our already rapid application development timeline</w:t>
+                      <w:t xml:space="preserve">Created Core with the goal of creating easy to use HTTP-based </w:t>
+                    </w:r>
+                    <w:proofErr w:type="spellStart"/>
+                    <w:r>
+                      <w:t>microservices</w:t>
+                    </w:r>
+                    <w:proofErr w:type="spellEnd"/>
+                    <w:r>
+                      <w:t xml:space="preserve"> for other developers at Fusion, speeding up our already rapid application development timeline</w:t>
                     </w:r>
                     <w:r>
                       <w:t>s</w:t>
@@ -991,8 +1081,13 @@
                         <w:numId w:val="1"/>
                       </w:numPr>
                     </w:pPr>
-                    <w:r>
-                      <w:t xml:space="preserve">Microservices were ran in Docker containers </w:t>
+                    <w:proofErr w:type="spellStart"/>
+                    <w:r>
+                      <w:t>Microservices</w:t>
+                    </w:r>
+                    <w:proofErr w:type="spellEnd"/>
+                    <w:r>
+                      <w:t xml:space="preserve"> were ran in Docker containers </w:t>
                     </w:r>
                     <w:r>
                       <w:t xml:space="preserve">and used </w:t>
@@ -1117,6 +1212,93 @@
                     <w:color w:val="595959" w:themeColor="text1" w:themeTint="A6"/>
                     <w14:ligatures w14:val="none"/>
                   </w:rPr>
+                  <w:id w:val="-706107883"/>
+                  <w:placeholder>
+                    <w:docPart w:val="A835BE0A8BC64197821DA3626EB1D7F3"/>
+                  </w:placeholder>
+                  <w15:repeatingSectionItem/>
+                </w:sdtPr>
+                <w:sdtEndPr>
+                  <w:rPr>
+                    <w:b/>
+                    <w:bCs/>
+                    <w:caps/>
+                  </w:rPr>
+                </w:sdtEndPr>
+                <w:sdtContent>
+                  <w:p>
+                    <w:pPr>
+                      <w:pStyle w:val="Heading2"/>
+                    </w:pPr>
+                    <w:r>
+                      <w:t>Launchpad</w:t>
+                    </w:r>
+                  </w:p>
+                  <w:p>
+                    <w:pPr>
+                      <w:pStyle w:val="ResumeText"/>
+                      <w:numPr>
+                        <w:ilvl w:val="0"/>
+                        <w:numId w:val="1"/>
+                      </w:numPr>
+                    </w:pPr>
+                    <w:r>
+                      <w:t>Fusion regularly deployed dozens of tablets across multiple clients for simulta</w:t>
+                    </w:r>
+                    <w:bookmarkStart w:id="0" w:name="_GoBack"/>
+                    <w:bookmarkEnd w:id="0"/>
+                    <w:r>
+                      <w:t>neous activations with custom software built for each client. Maintaining each tablet with the appropriate software and most recent version became a confusing problem for developers.</w:t>
+                    </w:r>
+                  </w:p>
+                  <w:p>
+                    <w:pPr>
+                      <w:pStyle w:val="ResumeText"/>
+                      <w:numPr>
+                        <w:ilvl w:val="0"/>
+                        <w:numId w:val="1"/>
+                      </w:numPr>
+                    </w:pPr>
+                    <w:r>
+                      <w:t>Launchpad is a series of node.js powered tools (a server, command line interface (CLI), and electron app) streamlining the deployment and update process of Fusion’s site-deployed applications</w:t>
+                    </w:r>
+                  </w:p>
+                  <w:p>
+                    <w:pPr>
+                      <w:pStyle w:val="ResumeText"/>
+                      <w:numPr>
+                        <w:ilvl w:val="0"/>
+                        <w:numId w:val="1"/>
+                      </w:numPr>
+                    </w:pPr>
+                    <w:r>
+                      <w:t>The Launchpad CLI streamlined updating, packaging, and publishing applications, as well as assigning which tablets received which applications</w:t>
+                    </w:r>
+                  </w:p>
+                  <w:p>
+                    <w:pPr>
+                      <w:pStyle w:val="ResumeText"/>
+                      <w:numPr>
+                        <w:ilvl w:val="0"/>
+                        <w:numId w:val="1"/>
+                      </w:numPr>
+                    </w:pPr>
+                    <w:r>
+                      <w:t>The Launchpad electron app is installed on each tablet, constantly phoning home for assigned versions of applications. It automatically downloads, installs, keeps updated, and creates shortcuts for all custom client software.</w:t>
+                    </w:r>
+                  </w:p>
+                </w:sdtContent>
+              </w:sdt>
+              <w:sdt>
+                <w:sdtPr>
+                  <w:rPr>
+                    <w:rFonts w:asciiTheme="minorHAnsi" w:eastAsiaTheme="minorEastAsia" w:hAnsiTheme="minorHAnsi" w:cstheme="minorBidi"/>
+                    <w:b w:val="0"/>
+                    <w:bCs w:val="0"/>
+                    <w:caps w:val="0"/>
+                    <w:color w:val="595959" w:themeColor="text1" w:themeTint="A6"/>
+                    <w14:ligatures w14:val="none"/>
+                  </w:rPr>
                   <w:id w:val="872659646"/>
                   <w:placeholder>
                     <w:docPart w:val="E4D49D8B7536419082B13789814092C7"/>
@@ -1214,8 +1396,13 @@
                     <w:pPr>
                       <w:pStyle w:val="Heading2"/>
                     </w:pPr>
-                    <w:r>
-                      <w:t>And More…</w:t>
+                    <w:proofErr w:type="gramStart"/>
+                    <w:r>
+                      <w:t>And</w:t>
+                    </w:r>
+                    <w:proofErr w:type="gramEnd"/>
+                    <w:r>
+                      <w:t xml:space="preserve"> More…</w:t>
                     </w:r>
                   </w:p>
                   <w:p>
@@ -1257,7 +1444,15 @@
                       </w:numPr>
                     </w:pPr>
                     <w:r>
-                      <w:t xml:space="preserve">Office wide RFID controlled Chromecast’ed Nerf War | </w:t>
+                      <w:t xml:space="preserve">Office wide RFID controlled </w:t>
+                    </w:r>
+                    <w:proofErr w:type="spellStart"/>
+                    <w:r>
+                      <w:t>Chromecast’ed</w:t>
+                    </w:r>
+                    <w:proofErr w:type="spellEnd"/>
+                    <w:r>
+                      <w:t xml:space="preserve"> Nerf War | </w:t>
                     </w:r>
                     <w:r>
                       <w:rPr>
@@ -1331,7 +1526,31 @@
                 <w:color w:val="595959" w:themeColor="text1" w:themeTint="A6"/>
                 <w14:ligatures w14:val="none"/>
               </w:rPr>
-              <w:t xml:space="preserve">All projects listed below can be found on my Github </w:t>
+              <w:t xml:space="preserve">All projects listed below can be found on my </w:t>
+            </w:r>
+            <w:proofErr w:type="spellStart"/>
+            <w:r>
+              <w:rPr>
+                <w:rFonts w:asciiTheme="minorHAnsi" w:eastAsiaTheme="minorEastAsia" w:hAnsiTheme="minorHAnsi" w:cstheme="minorBidi"/>
+                <w:b w:val="0"/>
+                <w:bCs w:val="0"/>
+                <w:caps w:val="0"/>
+                <w:color w:val="595959" w:themeColor="text1" w:themeTint="A6"/>
+                <w14:ligatures w14:val="none"/>
+              </w:rPr>
+              <w:t>Github</w:t>
+            </w:r>
+            <w:proofErr w:type="spellEnd"/>
+            <w:r>
+              <w:rPr>
+                <w:rFonts w:asciiTheme="minorHAnsi" w:eastAsiaTheme="minorEastAsia" w:hAnsiTheme="minorHAnsi" w:cstheme="minorBidi"/>
+                <w:b w:val="0"/>
+                <w:bCs w:val="0"/>
+                <w:caps w:val="0"/>
+                <w:color w:val="595959" w:themeColor="text1" w:themeTint="A6"/>
+                <w14:ligatures w14:val="none"/>
+              </w:rPr>
+              <w:t xml:space="preserve"> </w:t>
             </w:r>
             <w:r>
               <w:rPr>
@@ -1355,6 +1574,7 @@
               </w:rPr>
               <w:t xml:space="preserve">for the user </w:t>
             </w:r>
+            <w:proofErr w:type="spellStart"/>
             <w:r>
               <w:rPr>
                 <w:rFonts w:asciiTheme="minorHAnsi" w:eastAsiaTheme="minorEastAsia" w:hAnsiTheme="minorHAnsi" w:cstheme="minorBidi"/>
@@ -1366,6 +1586,7 @@
               </w:rPr>
               <w:t>hlfshell</w:t>
             </w:r>
+            <w:proofErr w:type="spellEnd"/>
           </w:p>
           <w:sdt>
             <w:sdtPr>
@@ -1480,7 +1701,15 @@
                       <w:t>instant</w:t>
                     </w:r>
                     <w:r>
-                      <w:t xml:space="preserve"> IoT-ification of a project</w:t>
+                      <w:t xml:space="preserve"> </w:t>
+                    </w:r>
+                    <w:proofErr w:type="spellStart"/>
+                    <w:r>
+                      <w:t>IoT-ification</w:t>
+                    </w:r>
+                    <w:proofErr w:type="spellEnd"/>
+                    <w:r>
+                      <w:t xml:space="preserve"> of a project</w:t>
                     </w:r>
                     <w:r>
                       <w:t xml:space="preserve"> | </w:t>
@@ -1532,7 +1761,15 @@
                       </w:numPr>
                     </w:pPr>
                     <w:r>
-                      <w:t xml:space="preserve">While building Core to control microservices at Fusion, </w:t>
+                      <w:t xml:space="preserve">While building Core to control </w:t>
+                    </w:r>
+                    <w:proofErr w:type="spellStart"/>
+                    <w:r>
+                      <w:t>microservices</w:t>
+                    </w:r>
+                    <w:proofErr w:type="spellEnd"/>
+                    <w:r>
+                      <w:t xml:space="preserve"> at Fusion, </w:t>
                     </w:r>
                     <w:r>
                       <w:t>there was no</w:t>
@@ -1562,7 +1799,6 @@
                       </w:numPr>
                     </w:pPr>
                     <w:r>
-                      <w:lastRenderedPageBreak/>
                       <w:t>An authorization (not authentication) ACL versus JSON checker for node.js</w:t>
                     </w:r>
                   </w:p>
@@ -1797,8 +2033,13 @@
                     <w:pPr>
                       <w:pStyle w:val="Heading2"/>
                     </w:pPr>
-                    <w:r>
-                      <w:t>And More…</w:t>
+                    <w:proofErr w:type="gramStart"/>
+                    <w:r>
+                      <w:t>And</w:t>
+                    </w:r>
+                    <w:proofErr w:type="gramEnd"/>
+                    <w:r>
+                      <w:t xml:space="preserve"> More…</w:t>
                     </w:r>
                   </w:p>
                   <w:p>
@@ -1822,10 +2063,22 @@
                       <w:t>, Raspberry Pi MMS picture doorbell, additional tools such as node-packer</w:t>
                     </w:r>
                     <w:r>
-                      <w:t xml:space="preserve"> or controlled-merge</w:t>
-                    </w:r>
-                    <w:r>
-                      <w:t>, slackbots that warn users</w:t>
+                      <w:t xml:space="preserve"> or </w:t>
+                    </w:r>
+                    <w:r>
+                      <w:lastRenderedPageBreak/>
+                      <w:t>controlled-merge</w:t>
+                    </w:r>
+                    <w:r>
+                      <w:t xml:space="preserve">, </w:t>
+                    </w:r>
+                    <w:proofErr w:type="spellStart"/>
+                    <w:r>
+                      <w:t>slackbots</w:t>
+                    </w:r>
+                    <w:proofErr w:type="spellEnd"/>
+                    <w:r>
+                      <w:t xml:space="preserve"> that warn users</w:t>
                     </w:r>
                     <w:r>
                       <w:t xml:space="preserve"> of nearby </w:t>
@@ -1962,11 +2215,29 @@
                       </w:rPr>
                       <w:t xml:space="preserve"> Learning Frameworks: </w:t>
                     </w:r>
-                    <w:r>
-                      <w:t>Keras, Tensorflow</w:t>
-                    </w:r>
-                    <w:r>
-                      <w:t>, scikit-learn</w:t>
+                    <w:proofErr w:type="spellStart"/>
+                    <w:r>
+                      <w:t>Keras</w:t>
+                    </w:r>
+                    <w:proofErr w:type="spellEnd"/>
+                    <w:r>
+                      <w:t xml:space="preserve">, </w:t>
+                    </w:r>
+                    <w:proofErr w:type="spellStart"/>
+                    <w:r>
+                      <w:t>Tensorflow</w:t>
+                    </w:r>
+                    <w:proofErr w:type="spellEnd"/>
+                    <w:r>
+                      <w:t xml:space="preserve">, </w:t>
+                    </w:r>
+                    <w:proofErr w:type="spellStart"/>
+                    <w:r>
+                      <w:t>scikit</w:t>
+                    </w:r>
+                    <w:proofErr w:type="spellEnd"/>
+                    <w:r>
+                      <w:t>-learn</w:t>
                     </w:r>
                   </w:p>
                 </w:sdtContent>
@@ -2041,8 +2312,13 @@
                       <w:t>Cloud Services:</w:t>
                     </w:r>
                     <w:r>
-                      <w:t xml:space="preserve"> AWS, Digital Ocean, Heroku</w:t>
-                    </w:r>
+                      <w:t xml:space="preserve"> AWS, Digital Ocean, </w:t>
+                    </w:r>
+                    <w:proofErr w:type="spellStart"/>
+                    <w:r>
+                      <w:t>Heroku</w:t>
+                    </w:r>
+                    <w:proofErr w:type="spellEnd"/>
                   </w:p>
                 </w:sdtContent>
               </w:sdt>
@@ -2080,8 +2356,21 @@
                       <w:t>:</w:t>
                     </w:r>
                     <w:r>
-                      <w:t xml:space="preserve"> MySQL, PostgreSQL, Firebase, MongoDB, DynamoDB, CouchDB</w:t>
-                    </w:r>
+                      <w:t xml:space="preserve"> MySQL, PostgreSQL, Firebase, MongoDB, </w:t>
+                    </w:r>
+                    <w:proofErr w:type="spellStart"/>
+                    <w:r>
+                      <w:t>DynamoDB</w:t>
+                    </w:r>
+                    <w:proofErr w:type="spellEnd"/>
+                    <w:r>
+                      <w:t xml:space="preserve">, </w:t>
+                    </w:r>
+                    <w:proofErr w:type="spellStart"/>
+                    <w:r>
+                      <w:t>CouchDB</w:t>
+                    </w:r>
+                    <w:proofErr w:type="spellEnd"/>
                   </w:p>
                 </w:sdtContent>
               </w:sdt>
@@ -2111,8 +2400,13 @@
                       </w:rPr>
                       <w:t xml:space="preserve"> </w:t>
                     </w:r>
-                    <w:r>
-                      <w:t>OpenCV,</w:t>
+                    <w:proofErr w:type="spellStart"/>
+                    <w:r>
+                      <w:t>OpenCV</w:t>
+                    </w:r>
+                    <w:proofErr w:type="spellEnd"/>
+                    <w:r>
+                      <w:t>,</w:t>
                     </w:r>
                     <w:r>
                       <w:rPr>
@@ -2154,7 +2448,15 @@
                       <w:t xml:space="preserve"> microcontrollers, Angular.JS, Raspberry Pi</w:t>
                     </w:r>
                     <w:r>
-                      <w:t>, IoT, MQTT</w:t>
+                      <w:t xml:space="preserve">, </w:t>
+                    </w:r>
+                    <w:proofErr w:type="spellStart"/>
+                    <w:r>
+                      <w:t>IoT</w:t>
+                    </w:r>
+                    <w:proofErr w:type="spellEnd"/>
+                    <w:r>
+                      <w:t>, MQTT</w:t>
                     </w:r>
                   </w:p>
                 </w:sdtContent>
@@ -2251,7 +2553,6 @@
                       </w:numPr>
                     </w:pPr>
                     <w:r>
-                      <w:lastRenderedPageBreak/>
                       <w:t>Organized meetings, occasionally handled video equipment for recording, scheduled speakers, acquired sponsorship</w:t>
                     </w:r>
                   </w:p>
@@ -2447,6 +2748,7 @@
                   <w15:color w:val="C0C0C0"/>
                   <w15:repeatingSectionItem/>
                 </w:sdtPr>
+                <w:sdtEndPr/>
                 <w:sdtContent>
                   <w:p>
                     <w:pPr>
@@ -2643,6 +2945,7 @@
                       </w:numPr>
                     </w:pPr>
                     <w:r>
+                      <w:lastRenderedPageBreak/>
                       <w:t>Spearheaded establishing the first location for FUBAR, negotiating the contract for rent</w:t>
                     </w:r>
                   </w:p>
@@ -2670,7 +2973,15 @@
                       <w:t>an introduction to microcontrollers</w:t>
                     </w:r>
                     <w:r>
-                      <w:t>, web technologies for DIYers, and more</w:t>
+                      <w:t xml:space="preserve">, web technologies for </w:t>
+                    </w:r>
+                    <w:proofErr w:type="spellStart"/>
+                    <w:r>
+                      <w:t>DIYers</w:t>
+                    </w:r>
+                    <w:proofErr w:type="spellEnd"/>
+                    <w:r>
+                      <w:t>, and more</w:t>
                     </w:r>
                   </w:p>
                 </w:sdtContent>
@@ -2837,7 +3148,15 @@
                       </w:numPr>
                     </w:pPr>
                     <w:r>
-                      <w:t>Built in PHP and node.js, utilizing Twilio for the telephonic technologies</w:t>
+                      <w:t xml:space="preserve">Built in PHP and node.js, utilizing </w:t>
+                    </w:r>
+                    <w:proofErr w:type="spellStart"/>
+                    <w:r>
+                      <w:t>Twilio</w:t>
+                    </w:r>
+                    <w:proofErr w:type="spellEnd"/>
+                    <w:r>
+                      <w:t xml:space="preserve"> for the telephonic technologies</w:t>
                     </w:r>
                   </w:p>
                 </w:sdtContent>
@@ -2923,7 +3242,7 @@
             <w:rPr>
               <w:noProof/>
             </w:rPr>
-            <w:t>5</w:t>
+            <w:t>6</w:t>
           </w:r>
           <w:r>
             <w:fldChar w:fldCharType="end"/>
@@ -6306,6 +6625,35 @@
         </w:p>
       </w:docPartBody>
     </w:docPart>
+    <w:docPart>
+      <w:docPartPr>
+        <w:name w:val="A835BE0A8BC64197821DA3626EB1D7F3"/>
+        <w:category>
+          <w:name w:val="General"/>
+          <w:gallery w:val="placeholder"/>
+        </w:category>
+        <w:types>
+          <w:type w:val="bbPlcHdr"/>
+        </w:types>
+        <w:behaviors>
+          <w:behavior w:val="content"/>
+        </w:behaviors>
+        <w:guid w:val="{4029ACD1-DD07-40C0-B1A9-88592FD9D4FC}"/>
+      </w:docPartPr>
+      <w:docPartBody>
+        <w:p>
+          <w:pPr>
+            <w:pStyle w:val="A835BE0A8BC64197821DA3626EB1D7F3"/>
+          </w:pPr>
+          <w:r>
+            <w:rPr>
+              <w:rStyle w:val="PlaceholderText"/>
+            </w:rPr>
+            <w:t>[field or area of accomplishment</w:t>
+          </w:r>
+        </w:p>
+      </w:docPartBody>
+    </w:docPart>
   </w:docParts>
 </w:glossaryDocument>
 </file>
@@ -6381,10 +6729,12 @@
     <w:rsidRoot w:val="00B42ED8"/>
     <w:rsid w:val="003128F0"/>
     <w:rsid w:val="0032665F"/>
+    <w:rsid w:val="008147DF"/>
     <w:rsid w:val="009B39C0"/>
     <w:rsid w:val="00B008D6"/>
     <w:rsid w:val="00B42ED8"/>
     <w:rsid w:val="00CD1C34"/>
+    <w:rsid w:val="00F36244"/>
   </w:rsids>
   <m:mathPr>
     <m:mathFont m:val="Cambria Math"/>
@@ -6857,7 +7207,7 @@
     <w:basedOn w:val="DefaultParagraphFont"/>
     <w:uiPriority w:val="99"/>
     <w:semiHidden/>
-    <w:rsid w:val="0032665F"/>
+    <w:rsid w:val="00F36244"/>
     <w:rPr>
       <w:color w:val="808080"/>
     </w:rPr>
@@ -7495,6 +7845,10 @@
   <w:style w:type="paragraph" w:customStyle="1" w:styleId="E1AE47DCBD43468D92133DF645A75C41">
     <w:name w:val="E1AE47DCBD43468D92133DF645A75C41"/>
     <w:rsid w:val="0032665F"/>
+  </w:style>
+  <w:style w:type="paragraph" w:customStyle="1" w:styleId="A835BE0A8BC64197821DA3626EB1D7F3">
+    <w:name w:val="A835BE0A8BC64197821DA3626EB1D7F3"/>
+    <w:rsid w:val="00F36244"/>
   </w:style>
 </w:styles>
 </file>

</xml_diff>